<commit_message>
Added firmware update time prompt.
</commit_message>
<xml_diff>
--- a/Firmware Update Instructions-Neptune3Pro&Plus&Max.docx
+++ b/Firmware Update Instructions-Neptune3Pro&Plus&Max.docx
@@ -50,8 +50,6 @@
           <w:lang w:val="en-US" w:eastAsia="zh-CN"/>
         </w:rPr>
       </w:pPr>
-      <w:bookmarkStart w:id="2" w:name="_GoBack"/>
-      <w:bookmarkEnd w:id="2"/>
       <w:r>
         <w:rPr>
           <w:rFonts w:hint="eastAsia" w:ascii="Arial" w:hAnsi="Arial" w:cs="Arial"/>
@@ -77,12 +75,14 @@
     </w:p>
     <w:p>
       <w:pPr>
-        <w:numPr>
-          <w:ilvl w:val="0"/>
-          <w:numId w:val="0"/>
-        </w:numPr>
-        <w:bidi w:val="0"/>
-        <w:ind w:leftChars="0"/>
+        <w:widowControl w:val="0"/>
+        <w:numPr>
+          <w:ilvl w:val="0"/>
+          <w:numId w:val="1"/>
+        </w:numPr>
+        <w:bidi w:val="0"/>
+        <w:ind w:left="420" w:leftChars="0" w:hanging="420" w:firstLineChars="0"/>
+        <w:jc w:val="both"/>
         <w:rPr>
           <w:rFonts w:hint="default" w:ascii="Arial" w:hAnsi="Arial" w:cs="Arial"/>
           <w:b/>
@@ -92,17 +92,7 @@
           <w:lang w:val="en-US" w:eastAsia="zh-CN"/>
         </w:rPr>
       </w:pPr>
-    </w:p>
-    <w:p>
-      <w:pPr>
-        <w:widowControl w:val="0"/>
-        <w:numPr>
-          <w:ilvl w:val="0"/>
-          <w:numId w:val="1"/>
-        </w:numPr>
-        <w:bidi w:val="0"/>
-        <w:ind w:left="420" w:leftChars="0" w:hanging="420" w:firstLineChars="0"/>
-        <w:jc w:val="both"/>
+      <w:r>
         <w:rPr>
           <w:rFonts w:hint="default" w:ascii="Arial" w:hAnsi="Arial" w:cs="Arial"/>
           <w:b/>
@@ -111,8 +101,81 @@
           <w:szCs w:val="28"/>
           <w:lang w:val="en-US" w:eastAsia="zh-CN"/>
         </w:rPr>
-      </w:pPr>
-      <w:r>
+        <w:t>Download the firmware file package:</w:t>
+      </w:r>
+    </w:p>
+    <w:p>
+      <w:pPr>
+        <w:numPr>
+          <w:ilvl w:val="0"/>
+          <w:numId w:val="0"/>
+        </w:numPr>
+        <w:bidi w:val="0"/>
+        <w:ind w:leftChars="0"/>
+        <w:jc w:val="left"/>
+        <w:rPr>
+          <w:rFonts w:hint="default" w:ascii="Arial" w:hAnsi="Arial" w:cs="Arial"/>
+          <w:b/>
+          <w:bCs/>
+          <w:sz w:val="36"/>
+          <w:szCs w:val="36"/>
+          <w:lang w:val="en-US" w:eastAsia="zh-CN"/>
+        </w:rPr>
+      </w:pPr>
+      <w:r>
+        <w:drawing>
+          <wp:inline distT="0" distB="0" distL="114300" distR="114300">
+            <wp:extent cx="3020060" cy="2160270"/>
+            <wp:effectExtent l="0" t="0" r="12700" b="3810"/>
+            <wp:docPr id="1" name="图片 1"/>
+            <wp:cNvGraphicFramePr>
+              <a:graphicFrameLocks xmlns:a="http://schemas.openxmlformats.org/drawingml/2006/main" noChangeAspect="1"/>
+            </wp:cNvGraphicFramePr>
+            <a:graphic xmlns:a="http://schemas.openxmlformats.org/drawingml/2006/main">
+              <a:graphicData uri="http://schemas.openxmlformats.org/drawingml/2006/picture">
+                <pic:pic xmlns:pic="http://schemas.openxmlformats.org/drawingml/2006/picture">
+                  <pic:nvPicPr>
+                    <pic:cNvPr id="1" name="图片 1"/>
+                    <pic:cNvPicPr>
+                      <a:picLocks noChangeAspect="1"/>
+                    </pic:cNvPicPr>
+                  </pic:nvPicPr>
+                  <pic:blipFill>
+                    <a:blip r:embed="rId6"/>
+                    <a:stretch>
+                      <a:fillRect/>
+                    </a:stretch>
+                  </pic:blipFill>
+                  <pic:spPr>
+                    <a:xfrm>
+                      <a:off x="0" y="0"/>
+                      <a:ext cx="3020060" cy="2160270"/>
+                    </a:xfrm>
+                    <a:prstGeom prst="rect">
+                      <a:avLst/>
+                    </a:prstGeom>
+                    <a:noFill/>
+                    <a:ln>
+                      <a:noFill/>
+                    </a:ln>
+                  </pic:spPr>
+                </pic:pic>
+              </a:graphicData>
+            </a:graphic>
+          </wp:inline>
+        </w:drawing>
+      </w:r>
+    </w:p>
+    <w:p>
+      <w:pPr>
+        <w:widowControl w:val="0"/>
+        <w:numPr>
+          <w:ilvl w:val="0"/>
+          <w:numId w:val="1"/>
+        </w:numPr>
+        <w:bidi w:val="0"/>
+        <w:ind w:left="420" w:leftChars="0" w:hanging="420" w:firstLineChars="0"/>
+        <w:jc w:val="both"/>
         <w:rPr>
           <w:rFonts w:hint="default" w:ascii="Arial" w:hAnsi="Arial" w:cs="Arial"/>
           <w:b/>
@@ -121,23 +184,8 @@
           <w:szCs w:val="28"/>
           <w:lang w:val="en-US" w:eastAsia="zh-CN"/>
         </w:rPr>
-        <w:t>File Description:</w:t>
-      </w:r>
-    </w:p>
-    <w:p>
-      <w:pPr>
-        <w:widowControl w:val="0"/>
-        <w:numPr>
-          <w:ilvl w:val="0"/>
-          <w:numId w:val="0"/>
-        </w:numPr>
-        <w:bidi w:val="0"/>
-        <w:jc w:val="both"/>
-        <w:rPr>
-          <w:rFonts w:hint="eastAsia"/>
-          <w:lang w:val="en-US" w:eastAsia="zh-CN"/>
-        </w:rPr>
-      </w:pPr>
+      </w:pPr>
+      <w:bookmarkStart w:id="0" w:name="OLE_LINK3"/>
       <w:r>
         <w:rPr>
           <w:sz w:val="24"/>
@@ -148,15 +196,15 @@
               <wp:anchor distT="0" distB="0" distL="114300" distR="114300" simplePos="0" relativeHeight="251659264" behindDoc="0" locked="0" layoutInCell="1" allowOverlap="1">
                 <wp:simplePos x="0" y="0"/>
                 <wp:positionH relativeFrom="column">
-                  <wp:posOffset>264795</wp:posOffset>
+                  <wp:posOffset>219710</wp:posOffset>
                 </wp:positionH>
                 <wp:positionV relativeFrom="paragraph">
-                  <wp:posOffset>21590</wp:posOffset>
+                  <wp:posOffset>365125</wp:posOffset>
                 </wp:positionV>
-                <wp:extent cx="4794250" cy="999490"/>
-                <wp:effectExtent l="0" t="0" r="25400" b="10160"/>
+                <wp:extent cx="4847590" cy="774700"/>
+                <wp:effectExtent l="0" t="0" r="13970" b="2540"/>
                 <wp:wrapNone/>
-                <wp:docPr id="26" name="组合 26"/>
+                <wp:docPr id="11" name="组合 11"/>
                 <wp:cNvGraphicFramePr/>
                 <a:graphic xmlns:a="http://schemas.openxmlformats.org/drawingml/2006/main">
                   <a:graphicData uri="http://schemas.microsoft.com/office/word/2010/wordprocessingGroup">
@@ -165,20 +213,47 @@
                       <wpg:grpSpPr>
                         <a:xfrm>
                           <a:off x="0" y="0"/>
-                          <a:ext cx="4794250" cy="999490"/>
-                          <a:chOff x="5714" y="3629"/>
-                          <a:chExt cx="7550" cy="1574"/>
+                          <a:ext cx="4847590" cy="774700"/>
+                          <a:chOff x="8506" y="7602"/>
+                          <a:chExt cx="7634" cy="1220"/>
                         </a:xfrm>
                       </wpg:grpSpPr>
+                      <pic:pic xmlns:pic="http://schemas.openxmlformats.org/drawingml/2006/picture">
+                        <pic:nvPicPr>
+                          <pic:cNvPr id="7" name="图片 2"/>
+                          <pic:cNvPicPr>
+                            <a:picLocks noChangeAspect="1"/>
+                          </pic:cNvPicPr>
+                        </pic:nvPicPr>
+                        <pic:blipFill>
+                          <a:blip r:embed="rId7"/>
+                          <a:stretch>
+                            <a:fillRect/>
+                          </a:stretch>
+                        </pic:blipFill>
+                        <pic:spPr>
+                          <a:xfrm>
+                            <a:off x="8506" y="7602"/>
+                            <a:ext cx="3545" cy="1220"/>
+                          </a:xfrm>
+                          <a:prstGeom prst="rect">
+                            <a:avLst/>
+                          </a:prstGeom>
+                          <a:noFill/>
+                          <a:ln>
+                            <a:noFill/>
+                          </a:ln>
+                        </pic:spPr>
+                      </pic:pic>
                       <wpg:grpSp>
                         <wpg:cNvPr id="25" name="组合 14"/>
                         <wpg:cNvGrpSpPr/>
                         <wpg:grpSpPr>
                           <a:xfrm rot="0">
-                            <a:off x="8926" y="3721"/>
-                            <a:ext cx="4339" cy="1298"/>
-                            <a:chOff x="7609" y="3373"/>
-                            <a:chExt cx="3532" cy="1069"/>
+                            <a:off x="11044" y="7749"/>
+                            <a:ext cx="5096" cy="926"/>
+                            <a:chOff x="7004" y="3340"/>
+                            <a:chExt cx="4148" cy="763"/>
                           </a:xfrm>
                         </wpg:grpSpPr>
                         <wps:wsp>
@@ -186,8 +261,8 @@
                           <wps:cNvSpPr txBox="1"/>
                           <wps:spPr>
                             <a:xfrm>
-                              <a:off x="8971" y="4020"/>
-                              <a:ext cx="2161" cy="422"/>
+                              <a:off x="8970" y="3681"/>
+                              <a:ext cx="2182" cy="422"/>
                             </a:xfrm>
                             <a:prstGeom prst="rect">
                               <a:avLst/>
@@ -263,7 +338,7 @@
                           <wps:cNvSpPr txBox="1"/>
                           <wps:spPr>
                             <a:xfrm>
-                              <a:off x="8961" y="3373"/>
+                              <a:off x="8971" y="3340"/>
                               <a:ext cx="2180" cy="399"/>
                             </a:xfrm>
                             <a:prstGeom prst="rect">
@@ -342,8 +417,8 @@
                           </wps:cNvCnPr>
                           <wps:spPr>
                             <a:xfrm>
-                              <a:off x="7609" y="4226"/>
-                              <a:ext cx="1362" cy="4"/>
+                              <a:off x="7434" y="3890"/>
+                              <a:ext cx="1535" cy="2"/>
                             </a:xfrm>
                             <a:prstGeom prst="straightConnector1">
                               <a:avLst/>
@@ -378,8 +453,8 @@
                           </wps:cNvCnPr>
                           <wps:spPr>
                             <a:xfrm>
-                              <a:off x="7623" y="3568"/>
-                              <a:ext cx="1338" cy="5"/>
+                              <a:off x="7004" y="3534"/>
+                              <a:ext cx="1967" cy="6"/>
                             </a:xfrm>
                             <a:prstGeom prst="straightConnector1">
                               <a:avLst/>
@@ -408,33 +483,6 @@
                           <wps:bodyPr/>
                         </wps:wsp>
                       </wpg:grpSp>
-                      <pic:pic xmlns:pic="http://schemas.openxmlformats.org/drawingml/2006/picture">
-                        <pic:nvPicPr>
-                          <pic:cNvPr id="24" name="图片 3"/>
-                          <pic:cNvPicPr>
-                            <a:picLocks noChangeAspect="1"/>
-                          </pic:cNvPicPr>
-                        </pic:nvPicPr>
-                        <pic:blipFill>
-                          <a:blip r:embed="rId6"/>
-                          <a:stretch>
-                            <a:fillRect/>
-                          </a:stretch>
-                        </pic:blipFill>
-                        <pic:spPr>
-                          <a:xfrm>
-                            <a:off x="5714" y="3629"/>
-                            <a:ext cx="3240" cy="1575"/>
-                          </a:xfrm>
-                          <a:prstGeom prst="rect">
-                            <a:avLst/>
-                          </a:prstGeom>
-                          <a:noFill/>
-                          <a:ln>
-                            <a:noFill/>
-                          </a:ln>
-                        </pic:spPr>
-                      </pic:pic>
                     </wpg:wgp>
                   </a:graphicData>
                 </a:graphic>
@@ -443,11 +491,17 @@
           </mc:Choice>
           <mc:Fallback>
             <w:pict>
-              <v:group id="_x0000_s1026" o:spid="_x0000_s1026" o:spt="203" style="position:absolute;left:0pt;margin-left:20.85pt;margin-top:1.7pt;height:78.7pt;width:377.5pt;z-index:251659264;mso-width-relative:page;mso-height-relative:page;" coordorigin="5714,3629" coordsize="7550,1574" o:gfxdata="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">
+              <v:group id="_x0000_s1026" o:spid="_x0000_s1026" o:spt="203" style="position:absolute;left:0pt;margin-left:17.3pt;margin-top:28.75pt;height:61pt;width:381.7pt;z-index:251659264;mso-width-relative:page;mso-height-relative:page;" coordorigin="8506,7602" coordsize="7634,1220" o:gfxdata="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">
                 <o:lock v:ext="edit" aspectratio="f"/>
-                <v:group id="组合 14" o:spid="_x0000_s1026" o:spt="203" style="position:absolute;left:8926;top:3721;height:1298;width:4339;" coordorigin="7609,3373" coordsize="3532,1069" o:gfxdata="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">
+                <v:shape id="图片 2" o:spid="_x0000_s1026" o:spt="75" type="#_x0000_t75" style="position:absolute;left:8506;top:7602;height:1220;width:3545;" filled="f" o:preferrelative="t" stroked="f" coordsize="21600,21600" o:gfxdata="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">
+                  <v:fill on="f" focussize="0,0"/>
+                  <v:stroke on="f"/>
+                  <v:imagedata r:id="rId7" o:title=""/>
+                  <o:lock v:ext="edit" aspectratio="t"/>
+                </v:shape>
+                <v:group id="组合 14" o:spid="_x0000_s1026" o:spt="203" style="position:absolute;left:11044;top:7749;height:926;width:5096;" coordorigin="7004,3340" coordsize="4148,763" o:gfxdata="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">
                   <o:lock v:ext="edit" aspectratio="f"/>
-                  <v:shape id="_x0000_s1026" o:spid="_x0000_s1026" o:spt="202" type="#_x0000_t202" style="position:absolute;left:8971;top:4020;height:422;width:2161;" fillcolor="#FFFFFF [3201]" filled="t" stroked="t" coordsize="21600,21600" o:gfxdata="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">
+                  <v:shape id="_x0000_s1026" o:spid="_x0000_s1026" o:spt="202" type="#_x0000_t202" style="position:absolute;left:8970;top:3681;height:422;width:2182;" fillcolor="#FFFFFF [3201]" filled="t" stroked="t" coordsize="21600,21600" o:gfxdata="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">
                     <v:fill on="t" focussize="0,0"/>
                     <v:stroke weight="1pt" color="#00B0F0 [3204]" joinstyle="round"/>
                     <v:imagedata o:title=""/>
@@ -492,7 +546,7 @@
                       </w:txbxContent>
                     </v:textbox>
                   </v:shape>
-                  <v:shape id="_x0000_s1026" o:spid="_x0000_s1026" o:spt="202" type="#_x0000_t202" style="position:absolute;left:8961;top:3373;height:399;width:2180;" fillcolor="#FFFFFF [3201]" filled="t" stroked="t" coordsize="21600,21600" o:gfxdata="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">
+                  <v:shape id="_x0000_s1026" o:spid="_x0000_s1026" o:spt="202" type="#_x0000_t202" style="position:absolute;left:8971;top:3340;height:399;width:2180;" fillcolor="#FFFFFF [3201]" filled="t" stroked="t" coordsize="21600,21600" o:gfxdata="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">
                     <v:fill on="t" focussize="0,0"/>
                     <v:stroke weight="1pt" color="#00B0F0 [3204]" joinstyle="round"/>
                     <v:imagedata o:title=""/>
@@ -537,31 +591,37 @@
                       </w:txbxContent>
                     </v:textbox>
                   </v:shape>
-                  <v:shape id="_x0000_s1026" o:spid="_x0000_s1026" o:spt="32" type="#_x0000_t32" style="position:absolute;left:7609;top:4226;height:4;width:1362;" filled="f" stroked="t" coordsize="21600,21600" o:gfxdata="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">
+                  <v:shape id="_x0000_s1026" o:spid="_x0000_s1026" o:spt="32" type="#_x0000_t32" style="position:absolute;left:7434;top:3890;height:2;width:1535;" filled="f" stroked="t" coordsize="21600,21600" o:gfxdata="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">
                     <v:fill on="f" focussize="0,0"/>
                     <v:stroke weight="2.25pt" color="#00B0F0 [3204]" miterlimit="8" joinstyle="miter" endarrow="open"/>
                     <v:imagedata o:title=""/>
                     <o:lock v:ext="edit" aspectratio="f"/>
                   </v:shape>
-                  <v:shape id="_x0000_s1026" o:spid="_x0000_s1026" o:spt="32" type="#_x0000_t32" style="position:absolute;left:7623;top:3568;height:5;width:1338;" filled="f" stroked="t" coordsize="21600,21600" o:gfxdata="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">
+                  <v:shape id="_x0000_s1026" o:spid="_x0000_s1026" o:spt="32" type="#_x0000_t32" style="position:absolute;left:7004;top:3534;height:6;width:1967;" filled="f" stroked="t" coordsize="21600,21600" o:gfxdata="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">
                     <v:fill on="f" focussize="0,0"/>
                     <v:stroke weight="2.25pt" color="#00B0F0 [3204]" miterlimit="8" joinstyle="miter" endarrow="open"/>
                     <v:imagedata o:title=""/>
                     <o:lock v:ext="edit" aspectratio="f"/>
                   </v:shape>
                 </v:group>
-                <v:shape id="图片 3" o:spid="_x0000_s1026" o:spt="75" type="#_x0000_t75" style="position:absolute;left:5714;top:3629;height:1575;width:3240;" filled="f" o:preferrelative="t" stroked="f" coordsize="21600,21600" o:gfxdata="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">
-                  <v:fill on="f" focussize="0,0"/>
-                  <v:stroke on="f"/>
-                  <v:imagedata r:id="rId6" o:title=""/>
-                  <o:lock v:ext="edit" aspectratio="t"/>
-                </v:shape>
               </v:group>
             </w:pict>
           </mc:Fallback>
         </mc:AlternateContent>
       </w:r>
-    </w:p>
+      <w:r>
+        <w:rPr>
+          <w:rFonts w:hint="default" w:ascii="Arial" w:hAnsi="Arial" w:cs="Arial"/>
+          <w:b/>
+          <w:bCs/>
+          <w:sz w:val="28"/>
+          <w:szCs w:val="28"/>
+          <w:lang w:val="en-US" w:eastAsia="zh-CN"/>
+        </w:rPr>
+        <w:t>File Description:</w:t>
+      </w:r>
+    </w:p>
+    <w:bookmarkEnd w:id="0"/>
     <w:p>
       <w:pPr>
         <w:widowControl w:val="0"/>
@@ -755,6 +815,42 @@
         </w:rPr>
         <w:t>FAT32</w:t>
       </w:r>
+      <w:r>
+        <w:rPr>
+          <w:rFonts w:hint="eastAsia" w:ascii="Arial" w:hAnsi="Arial" w:cs="Arial"/>
+          <w:b w:val="0"/>
+          <w:bCs w:val="0"/>
+          <w:color w:val="FF0000"/>
+          <w:sz w:val="24"/>
+          <w:szCs w:val="24"/>
+          <w:lang w:val="en-US" w:eastAsia="zh-CN"/>
+        </w:rPr>
+        <w:t xml:space="preserve">   </w:t>
+      </w:r>
+      <w:r>
+        <w:rPr>
+          <w:rFonts w:hint="eastAsia" w:ascii="Arial" w:hAnsi="Arial" w:cs="Arial"/>
+          <w:b w:val="0"/>
+          <w:bCs w:val="0"/>
+          <w:color w:val="auto"/>
+          <w:sz w:val="24"/>
+          <w:szCs w:val="24"/>
+          <w:lang w:val="en-US" w:eastAsia="zh-CN"/>
+        </w:rPr>
+        <w:t>Allocation unit size(A):</w:t>
+      </w:r>
+      <w:r>
+        <w:rPr>
+          <w:rFonts w:hint="eastAsia" w:ascii="Arial" w:hAnsi="Arial" w:cs="Arial"/>
+          <w:b w:val="0"/>
+          <w:bCs w:val="0"/>
+          <w:color w:val="FF0000"/>
+          <w:sz w:val="24"/>
+          <w:szCs w:val="24"/>
+          <w:lang w:val="en-US" w:eastAsia="zh-CN"/>
+        </w:rPr>
+        <w:t xml:space="preserve"> 4096 bytes</w:t>
+      </w:r>
     </w:p>
     <w:p>
       <w:pPr>
@@ -765,7 +861,7 @@
         </w:numPr>
         <w:bidi w:val="0"/>
         <w:ind w:leftChars="0"/>
-        <w:jc w:val="center"/>
+        <w:jc w:val="left"/>
         <w:rPr>
           <w:rFonts w:ascii="宋体" w:hAnsi="宋体" w:eastAsia="宋体" w:cs="宋体"/>
           <w:sz w:val="24"/>
@@ -775,8 +871,8 @@
       <w:r>
         <w:drawing>
           <wp:inline distT="0" distB="0" distL="114300" distR="114300">
-            <wp:extent cx="3959860" cy="2541905"/>
-            <wp:effectExtent l="0" t="0" r="2540" b="10795"/>
+            <wp:extent cx="3926205" cy="2520315"/>
+            <wp:effectExtent l="0" t="0" r="5715" b="9525"/>
             <wp:docPr id="14" name="图片 1"/>
             <wp:cNvGraphicFramePr>
               <a:graphicFrameLocks xmlns:a="http://schemas.openxmlformats.org/drawingml/2006/main" noChangeAspect="1"/>
@@ -791,7 +887,7 @@
                     </pic:cNvPicPr>
                   </pic:nvPicPr>
                   <pic:blipFill>
-                    <a:blip r:embed="rId7"/>
+                    <a:blip r:embed="rId8"/>
                     <a:stretch>
                       <a:fillRect/>
                     </a:stretch>
@@ -799,7 +895,7 @@
                   <pic:spPr>
                     <a:xfrm>
                       <a:off x="0" y="0"/>
-                      <a:ext cx="3959860" cy="2541905"/>
+                      <a:ext cx="3926205" cy="2520315"/>
                     </a:xfrm>
                     <a:prstGeom prst="rect">
                       <a:avLst/>
@@ -835,15 +931,6 @@
     </w:p>
     <w:p>
       <w:pPr>
-        <w:widowControl w:val="0"/>
-        <w:numPr>
-          <w:ilvl w:val="0"/>
-          <w:numId w:val="2"/>
-        </w:numPr>
-        <w:bidi w:val="0"/>
-        <w:spacing w:line="360" w:lineRule="auto"/>
-        <w:ind w:left="425" w:leftChars="0" w:hanging="425" w:firstLineChars="0"/>
-        <w:jc w:val="left"/>
         <w:rPr>
           <w:rFonts w:hint="default" w:ascii="Arial" w:hAnsi="Arial" w:cs="Arial"/>
           <w:b w:val="0"/>
@@ -862,28 +949,119 @@
           <w:szCs w:val="24"/>
           <w:lang w:val="en-US" w:eastAsia="zh-CN"/>
         </w:rPr>
-        <w:t>As shown in the picture, copy the above two firmware files to the root directory of the TF card.</w:t>
-      </w:r>
-    </w:p>
-    <w:p>
-      <w:pPr>
-        <w:widowControl w:val="0"/>
-        <w:numPr>
-          <w:ilvl w:val="0"/>
+        <w:br w:type="page"/>
+      </w:r>
+    </w:p>
+    <w:p>
+      <w:pPr>
+        <w:widowControl w:val="0"/>
+        <w:numPr>
+          <w:ilvl w:val="0"/>
+          <w:numId w:val="2"/>
+        </w:numPr>
+        <w:bidi w:val="0"/>
+        <w:spacing w:line="360" w:lineRule="auto"/>
+        <w:ind w:left="425" w:leftChars="0" w:hanging="425" w:firstLineChars="0"/>
+        <w:jc w:val="left"/>
+        <w:rPr>
+          <w:rFonts w:hint="default" w:ascii="Arial" w:hAnsi="Arial" w:cs="Arial"/>
+          <w:b w:val="0"/>
+          <w:bCs w:val="0"/>
+          <w:sz w:val="24"/>
+          <w:szCs w:val="24"/>
+          <w:lang w:val="en-US" w:eastAsia="zh-CN"/>
+        </w:rPr>
+      </w:pPr>
+      <w:r>
+        <w:rPr>
+          <w:rFonts w:hint="default" w:ascii="Arial" w:hAnsi="Arial" w:cs="Arial"/>
+          <w:b w:val="0"/>
+          <w:bCs w:val="0"/>
+          <w:sz w:val="24"/>
+          <w:szCs w:val="24"/>
+          <w:lang w:val="en-US" w:eastAsia="zh-CN"/>
+        </w:rPr>
+        <w:t>Copy the firmware files in the ‘Board Firmware’ and ‘Screen Firmware’ folders to the root directory of the TF card, as shown in the figure.</w:t>
+      </w:r>
+    </w:p>
+    <w:p>
+      <w:pPr>
+        <w:widowControl w:val="0"/>
+        <w:numPr>
           <w:numId w:val="0"/>
         </w:numPr>
         <w:bidi w:val="0"/>
-        <w:jc w:val="center"/>
-        <w:rPr>
-          <w:rFonts w:hint="default"/>
-          <w:lang w:val="fr-FR"/>
-        </w:rPr>
+        <w:spacing w:line="360" w:lineRule="auto"/>
+        <w:jc w:val="left"/>
       </w:pPr>
       <w:r>
         <w:drawing>
           <wp:inline distT="0" distB="0" distL="114300" distR="114300">
-            <wp:extent cx="3959860" cy="1718945"/>
-            <wp:effectExtent l="0" t="0" r="2540" b="14605"/>
+            <wp:extent cx="1388110" cy="506095"/>
+            <wp:effectExtent l="0" t="0" r="13970" b="12065"/>
+            <wp:docPr id="8" name="图片 3"/>
+            <wp:cNvGraphicFramePr>
+              <a:graphicFrameLocks xmlns:a="http://schemas.openxmlformats.org/drawingml/2006/main" noChangeAspect="1"/>
+            </wp:cNvGraphicFramePr>
+            <a:graphic xmlns:a="http://schemas.openxmlformats.org/drawingml/2006/main">
+              <a:graphicData uri="http://schemas.openxmlformats.org/drawingml/2006/picture">
+                <pic:pic xmlns:pic="http://schemas.openxmlformats.org/drawingml/2006/picture">
+                  <pic:nvPicPr>
+                    <pic:cNvPr id="8" name="图片 3"/>
+                    <pic:cNvPicPr>
+                      <a:picLocks noChangeAspect="1"/>
+                    </pic:cNvPicPr>
+                  </pic:nvPicPr>
+                  <pic:blipFill>
+                    <a:blip r:embed="rId9"/>
+                    <a:srcRect t="6235"/>
+                    <a:stretch>
+                      <a:fillRect/>
+                    </a:stretch>
+                  </pic:blipFill>
+                  <pic:spPr>
+                    <a:xfrm>
+                      <a:off x="0" y="0"/>
+                      <a:ext cx="1388110" cy="506095"/>
+                    </a:xfrm>
+                    <a:prstGeom prst="rect">
+                      <a:avLst/>
+                    </a:prstGeom>
+                    <a:noFill/>
+                    <a:ln>
+                      <a:noFill/>
+                    </a:ln>
+                  </pic:spPr>
+                </pic:pic>
+              </a:graphicData>
+            </a:graphic>
+          </wp:inline>
+        </w:drawing>
+      </w:r>
+    </w:p>
+    <w:p>
+      <w:pPr>
+        <w:widowControl w:val="0"/>
+        <w:numPr>
+          <w:numId w:val="0"/>
+        </w:numPr>
+        <w:bidi w:val="0"/>
+        <w:spacing w:line="360" w:lineRule="auto"/>
+        <w:jc w:val="left"/>
+        <w:rPr>
+          <w:rFonts w:hint="default" w:ascii="Arial" w:hAnsi="Arial" w:cs="Arial"/>
+          <w:b w:val="0"/>
+          <w:bCs w:val="0"/>
+          <w:sz w:val="24"/>
+          <w:szCs w:val="24"/>
+          <w:lang w:val="en-US" w:eastAsia="zh-CN"/>
+        </w:rPr>
+      </w:pPr>
+      <w:r>
+        <w:drawing>
+          <wp:inline distT="0" distB="0" distL="114300" distR="114300">
+            <wp:extent cx="3959860" cy="1558290"/>
+            <wp:effectExtent l="0" t="0" r="2540" b="11430"/>
             <wp:docPr id="15" name="图片 2"/>
             <wp:cNvGraphicFramePr>
               <a:graphicFrameLocks xmlns:a="http://schemas.openxmlformats.org/drawingml/2006/main" noChangeAspect="1"/>
@@ -898,8 +1076,8 @@
                     </pic:cNvPicPr>
                   </pic:nvPicPr>
                   <pic:blipFill>
-                    <a:blip r:embed="rId8"/>
-                    <a:srcRect b="20546"/>
+                    <a:blip r:embed="rId10"/>
+                    <a:srcRect b="27972"/>
                     <a:stretch>
                       <a:fillRect/>
                     </a:stretch>
@@ -907,7 +1085,7 @@
                   <pic:spPr>
                     <a:xfrm>
                       <a:off x="0" y="0"/>
-                      <a:ext cx="3959860" cy="1718945"/>
+                      <a:ext cx="3959860" cy="1558290"/>
                     </a:xfrm>
                     <a:prstGeom prst="rect">
                       <a:avLst/>
@@ -932,7 +1110,7 @@
           <w:numId w:val="0"/>
         </w:numPr>
         <w:bidi w:val="0"/>
-        <w:jc w:val="center"/>
+        <w:jc w:val="both"/>
         <w:rPr>
           <w:rFonts w:hint="default"/>
           <w:lang w:val="en-US" w:eastAsia="zh-CN"/>
@@ -1032,7 +1210,7 @@
                     </pic:cNvPicPr>
                   </pic:nvPicPr>
                   <pic:blipFill>
-                    <a:blip r:embed="rId9"/>
+                    <a:blip r:embed="rId11"/>
                     <a:stretch>
                       <a:fillRect/>
                     </a:stretch>
@@ -1065,7 +1243,7 @@
         <w:drawing>
           <wp:inline distT="0" distB="0" distL="114300" distR="114300">
             <wp:extent cx="1449705" cy="2380615"/>
-            <wp:effectExtent l="0" t="0" r="17145" b="635"/>
+            <wp:effectExtent l="0" t="0" r="13335" b="12065"/>
             <wp:docPr id="2" name="图片 2" descr="IMG_256"/>
             <wp:cNvGraphicFramePr>
               <a:graphicFrameLocks xmlns:a="http://schemas.openxmlformats.org/drawingml/2006/main" noChangeAspect="1"/>
@@ -1080,7 +1258,7 @@
                     </pic:cNvPicPr>
                   </pic:nvPicPr>
                   <pic:blipFill>
-                    <a:blip r:embed="rId10"/>
+                    <a:blip r:embed="rId12"/>
                     <a:srcRect l="10847" t="4614" r="12816" b="5206"/>
                     <a:stretch>
                       <a:fillRect/>
@@ -1105,6 +1283,8 @@
           </wp:inline>
         </w:drawing>
       </w:r>
+      <w:bookmarkStart w:id="3" w:name="_GoBack"/>
+      <w:bookmarkEnd w:id="3"/>
     </w:p>
     <w:p>
       <w:pPr>
@@ -1126,7 +1306,7 @@
           <w:lang w:val="en-US" w:eastAsia="zh-CN"/>
         </w:rPr>
       </w:pPr>
-      <w:bookmarkStart w:id="0" w:name="OLE_LINK1"/>
+      <w:bookmarkStart w:id="1" w:name="OLE_LINK1"/>
     </w:p>
     <w:p>
       <w:pPr>
@@ -1158,7 +1338,7 @@
         <w:t>Restart the power supply and wait for the firmware to be loaded. The firmware loading process and the completed interface display are shown in the picture. After the loading is complete, remove the TF card and restart the printer. (Time required for the screen firmware update: about 60 seconds.)</w:t>
       </w:r>
     </w:p>
-    <w:bookmarkEnd w:id="0"/>
+    <w:bookmarkEnd w:id="1"/>
     <w:p>
       <w:pPr>
         <w:widowControl w:val="0"/>
@@ -1188,7 +1368,7 @@
                     </pic:cNvPicPr>
                   </pic:nvPicPr>
                   <pic:blipFill>
-                    <a:blip r:embed="rId11"/>
+                    <a:blip r:embed="rId13"/>
                     <a:stretch>
                       <a:fillRect/>
                     </a:stretch>
@@ -1231,7 +1411,7 @@
                     </pic:cNvPicPr>
                   </pic:nvPicPr>
                   <pic:blipFill>
-                    <a:blip r:embed="rId12"/>
+                    <a:blip r:embed="rId14"/>
                     <a:stretch>
                       <a:fillRect/>
                     </a:stretch>
@@ -1367,7 +1547,7 @@
                     </pic:cNvPicPr>
                   </pic:nvPicPr>
                   <pic:blipFill>
-                    <a:blip r:embed="rId13"/>
+                    <a:blip r:embed="rId15"/>
                     <a:stretch>
                       <a:fillRect/>
                     </a:stretch>
@@ -1410,7 +1590,7 @@
                     </pic:cNvPicPr>
                   </pic:nvPicPr>
                   <pic:blipFill>
-                    <a:blip r:embed="rId14"/>
+                    <a:blip r:embed="rId16"/>
                     <a:stretch>
                       <a:fillRect/>
                     </a:stretch>
@@ -1453,7 +1633,7 @@
                     </pic:cNvPicPr>
                   </pic:nvPicPr>
                   <pic:blipFill>
-                    <a:blip r:embed="rId15"/>
+                    <a:blip r:embed="rId17"/>
                     <a:stretch>
                       <a:fillRect/>
                     </a:stretch>
@@ -1588,7 +1768,7 @@
                     </pic:cNvPicPr>
                   </pic:nvPicPr>
                   <pic:blipFill>
-                    <a:blip r:embed="rId6"/>
+                    <a:blip r:embed="rId18"/>
                     <a:stretch>
                       <a:fillRect/>
                     </a:stretch>
@@ -1710,7 +1890,7 @@
                     </pic:cNvPicPr>
                   </pic:nvPicPr>
                   <pic:blipFill>
-                    <a:blip r:embed="rId16"/>
+                    <a:blip r:embed="rId19"/>
                     <a:stretch>
                       <a:fillRect/>
                     </a:stretch>
@@ -1826,7 +2006,7 @@
                     </pic:cNvPicPr>
                   </pic:nvPicPr>
                   <pic:blipFill>
-                    <a:blip r:embed="rId17"/>
+                    <a:blip r:embed="rId20"/>
                     <a:stretch>
                       <a:fillRect/>
                     </a:stretch>
@@ -1913,7 +2093,7 @@
           <w:lang w:val="en-US" w:eastAsia="zh-CN"/>
         </w:rPr>
       </w:pPr>
-      <w:bookmarkStart w:id="1" w:name="OLE_LINK2"/>
+      <w:bookmarkStart w:id="2" w:name="OLE_LINK2"/>
       <w:r>
         <w:rPr>
           <w:rFonts w:hint="default" w:ascii="Arial" w:hAnsi="Arial" w:cs="Arial"/>
@@ -1921,7 +2101,7 @@
         </w:rPr>
         <w:t>Screen power-down recovery will lead to some information loss (such as firmware version number), which is a normal situation and will not affect the printing. Simply restart the machine and the lost info can be displayed.</w:t>
       </w:r>
-      <w:bookmarkEnd w:id="1"/>
+      <w:bookmarkEnd w:id="2"/>
     </w:p>
     <w:p>
       <w:pPr>

</xml_diff>